<commit_message>
Tesplan bekeken en aangepast
</commit_message>
<xml_diff>
--- a/youtube links/Testplan.docx
+++ b/youtube links/Testplan.docx
@@ -1,6 +1,6 @@
 
 <file path=word/document.xml><?xml version="1.0" encoding="utf-8"?>
-<w:document xmlns:wpc="http://schemas.microsoft.com/office/word/2010/wordprocessingCanvas" xmlns:mc="http://schemas.openxmlformats.org/markup-compatibility/2006" xmlns:o="urn:schemas-microsoft-com:office:office" xmlns:r="http://schemas.openxmlformats.org/officeDocument/2006/relationships" xmlns:m="http://schemas.openxmlformats.org/officeDocument/2006/math" xmlns:v="urn:schemas-microsoft-com:vml" xmlns:wp14="http://schemas.microsoft.com/office/word/2010/wordprocessingDrawing" xmlns:wp="http://schemas.openxmlformats.org/drawingml/2006/wordprocessingDrawing" xmlns:w10="urn:schemas-microsoft-com:office:word" xmlns:w="http://schemas.openxmlformats.org/wordprocessingml/2006/main" xmlns:w14="http://schemas.microsoft.com/office/word/2010/wordml" xmlns:wpg="http://schemas.microsoft.com/office/word/2010/wordprocessingGroup" xmlns:wpi="http://schemas.microsoft.com/office/word/2010/wordprocessingInk" xmlns:wne="http://schemas.microsoft.com/office/word/2006/wordml" xmlns:wps="http://schemas.microsoft.com/office/word/2010/wordprocessingShape" mc:Ignorable="w14 wp14">
+<w:document xmlns:wpc="http://schemas.microsoft.com/office/word/2010/wordprocessingCanvas" xmlns:mo="http://schemas.microsoft.com/office/mac/office/2008/main" xmlns:mc="http://schemas.openxmlformats.org/markup-compatibility/2006" xmlns:mv="urn:schemas-microsoft-com:mac:vml" xmlns:o="urn:schemas-microsoft-com:office:office" xmlns:r="http://schemas.openxmlformats.org/officeDocument/2006/relationships" xmlns:m="http://schemas.openxmlformats.org/officeDocument/2006/math" xmlns:v="urn:schemas-microsoft-com:vml" xmlns:wp14="http://schemas.microsoft.com/office/word/2010/wordprocessingDrawing" xmlns:wp="http://schemas.openxmlformats.org/drawingml/2006/wordprocessingDrawing" xmlns:w10="urn:schemas-microsoft-com:office:word" xmlns:w="http://schemas.openxmlformats.org/wordprocessingml/2006/main" xmlns:w14="http://schemas.microsoft.com/office/word/2010/wordml" xmlns:wpg="http://schemas.microsoft.com/office/word/2010/wordprocessingGroup" xmlns:wpi="http://schemas.microsoft.com/office/word/2010/wordprocessingInk" xmlns:wne="http://schemas.microsoft.com/office/word/2006/wordml" xmlns:wps="http://schemas.microsoft.com/office/word/2010/wordprocessingShape" mc:Ignorable="w14 wp14">
   <w:body>
     <w:p>
       <w:pPr>
@@ -215,7 +215,23 @@
                 <w:sz w:val="32"/>
                 <w:szCs w:val="32"/>
               </w:rPr>
-              <w:t>Veranderen de foto’s op de website (linkerbovenhoek)</w:t>
+              <w:t xml:space="preserve">Veranderen de </w:t>
+            </w:r>
+            <w:r>
+              <w:rPr>
+                <w:sz w:val="32"/>
+                <w:szCs w:val="32"/>
+              </w:rPr>
+              <w:t>pas</w:t>
+            </w:r>
+            <w:bookmarkStart w:id="0" w:name="_GoBack"/>
+            <w:bookmarkEnd w:id="0"/>
+            <w:r>
+              <w:rPr>
+                <w:sz w:val="32"/>
+                <w:szCs w:val="32"/>
+              </w:rPr>
+              <w:t>foto’s op de website (linkerbovenhoek)</w:t>
             </w:r>
           </w:p>
         </w:tc>
@@ -586,8 +602,6 @@
               </w:rPr>
               <w:t xml:space="preserve">Wat vind u uiteindelijk van de website? </w:t>
             </w:r>
-            <w:bookmarkStart w:id="0" w:name="_GoBack"/>
-            <w:bookmarkEnd w:id="0"/>
           </w:p>
         </w:tc>
         <w:tc>
@@ -666,7 +680,7 @@
       </w:pPr>
     </w:pPrDefault>
   </w:docDefaults>
-  <w:latentStyles w:defLockedState="0" w:defUIPriority="99" w:defSemiHidden="1" w:defUnhideWhenUsed="1" w:defQFormat="0" w:count="267">
+  <w:latentStyles w:defLockedState="0" w:defUIPriority="99" w:defSemiHidden="1" w:defUnhideWhenUsed="1" w:defQFormat="0" w:count="276">
     <w:lsdException w:name="Normal" w:semiHidden="0" w:uiPriority="0" w:unhideWhenUsed="0" w:qFormat="1"/>
     <w:lsdException w:name="heading 1" w:semiHidden="0" w:uiPriority="9" w:unhideWhenUsed="0" w:qFormat="1"/>
     <w:lsdException w:name="heading 2" w:uiPriority="9" w:qFormat="1"/>
@@ -805,7 +819,7 @@
     <w:lsdException w:name="Bibliography" w:uiPriority="37"/>
     <w:lsdException w:name="TOC Heading" w:uiPriority="39" w:qFormat="1"/>
   </w:latentStyles>
-  <w:style w:type="paragraph" w:default="1" w:styleId="Standaard">
+  <w:style w:type="paragraph" w:default="1" w:styleId="Normaal">
     <w:name w:val="Normal"/>
     <w:qFormat/>
   </w:style>
@@ -866,7 +880,7 @@
 </file>
 
 <file path=word/stylesWithEffects.xml><?xml version="1.0" encoding="utf-8"?>
-<w:styles xmlns:wpc="http://schemas.microsoft.com/office/word/2010/wordprocessingCanvas" xmlns:mc="http://schemas.openxmlformats.org/markup-compatibility/2006" xmlns:o="urn:schemas-microsoft-com:office:office" xmlns:r="http://schemas.openxmlformats.org/officeDocument/2006/relationships" xmlns:m="http://schemas.openxmlformats.org/officeDocument/2006/math" xmlns:v="urn:schemas-microsoft-com:vml" xmlns:wp14="http://schemas.microsoft.com/office/word/2010/wordprocessingDrawing" xmlns:wp="http://schemas.openxmlformats.org/drawingml/2006/wordprocessingDrawing" xmlns:w10="urn:schemas-microsoft-com:office:word" xmlns:w="http://schemas.openxmlformats.org/wordprocessingml/2006/main" xmlns:w14="http://schemas.microsoft.com/office/word/2010/wordml" xmlns:wpg="http://schemas.microsoft.com/office/word/2010/wordprocessingGroup" xmlns:wpi="http://schemas.microsoft.com/office/word/2010/wordprocessingInk" xmlns:wne="http://schemas.microsoft.com/office/word/2006/wordml" xmlns:wps="http://schemas.microsoft.com/office/word/2010/wordprocessingShape" mc:Ignorable="w14 wp14">
+<w:styles xmlns:wpc="http://schemas.microsoft.com/office/word/2010/wordprocessingCanvas" xmlns:mo="http://schemas.microsoft.com/office/mac/office/2008/main" xmlns:mc="http://schemas.openxmlformats.org/markup-compatibility/2006" xmlns:mv="urn:schemas-microsoft-com:mac:vml" xmlns:o="urn:schemas-microsoft-com:office:office" xmlns:r="http://schemas.openxmlformats.org/officeDocument/2006/relationships" xmlns:m="http://schemas.openxmlformats.org/officeDocument/2006/math" xmlns:v="urn:schemas-microsoft-com:vml" xmlns:wp14="http://schemas.microsoft.com/office/word/2010/wordprocessingDrawing" xmlns:wp="http://schemas.openxmlformats.org/drawingml/2006/wordprocessingDrawing" xmlns:w10="urn:schemas-microsoft-com:office:word" xmlns:w="http://schemas.openxmlformats.org/wordprocessingml/2006/main" xmlns:w14="http://schemas.microsoft.com/office/word/2010/wordml" xmlns:wpg="http://schemas.microsoft.com/office/word/2010/wordprocessingGroup" xmlns:wpi="http://schemas.microsoft.com/office/word/2010/wordprocessingInk" xmlns:wne="http://schemas.microsoft.com/office/word/2006/wordml" xmlns:wps="http://schemas.microsoft.com/office/word/2010/wordprocessingShape" mc:Ignorable="w14 wp14">
   <w:docDefaults>
     <w:rPrDefault>
       <w:rPr>
@@ -882,7 +896,7 @@
       </w:pPr>
     </w:pPrDefault>
   </w:docDefaults>
-  <w:latentStyles w:defLockedState="0" w:defUIPriority="99" w:defSemiHidden="1" w:defUnhideWhenUsed="1" w:defQFormat="0" w:count="267">
+  <w:latentStyles w:defLockedState="0" w:defUIPriority="99" w:defSemiHidden="1" w:defUnhideWhenUsed="1" w:defQFormat="0" w:count="276">
     <w:lsdException w:name="Normal" w:semiHidden="0" w:uiPriority="0" w:unhideWhenUsed="0" w:qFormat="1"/>
     <w:lsdException w:name="heading 1" w:semiHidden="0" w:uiPriority="9" w:unhideWhenUsed="0" w:qFormat="1"/>
     <w:lsdException w:name="heading 2" w:uiPriority="9" w:qFormat="1"/>
@@ -1021,7 +1035,7 @@
     <w:lsdException w:name="Bibliography" w:uiPriority="37"/>
     <w:lsdException w:name="TOC Heading" w:uiPriority="39" w:qFormat="1"/>
   </w:latentStyles>
-  <w:style w:type="paragraph" w:default="1" w:styleId="Standaard">
+  <w:style w:type="paragraph" w:default="1" w:styleId="Normaal">
     <w:name w:val="Normal"/>
     <w:qFormat/>
   </w:style>

</xml_diff>